<commit_message>
Second article co-authors revision
</commit_message>
<xml_diff>
--- a/12_SBMS_Presentation/SBMS 2021 program final.docx
+++ b/12_SBMS_Presentation/SBMS 2021 program final.docx
@@ -250,14 +250,6 @@
                 <w:sz w:val="20"/>
                 <w:szCs w:val="20"/>
               </w:rPr>
-              <w:t xml:space="preserve">   </w:t>
-            </w:r>
-            <w:r>
-              <w:rPr>
-                <w:rFonts w:cstheme="minorHAnsi"/>
-                <w:sz w:val="20"/>
-                <w:szCs w:val="20"/>
-              </w:rPr>
               <w:t>Welcome - Introduction</w:t>
             </w:r>
           </w:p>
@@ -1798,6 +1790,7 @@
           <w:p>
             <w:pPr>
               <w:spacing w:before="60" w:after="60" w:line="240" w:lineRule="exact"/>
+              <w:ind w:left="891"/>
               <w:rPr>
                 <w:rFonts w:cstheme="minorHAnsi"/>
                 <w:b/>

</xml_diff>